<commit_message>
added immutable state management for large data arrays
</commit_message>
<xml_diff>
--- a/src/assets/Yonatan Silverstein - CV.docx
+++ b/src/assets/Yonatan Silverstein - CV.docx
@@ -365,7 +365,27 @@
         <w:t xml:space="preserve">. Implementing design paradigms </w:t>
       </w:r>
       <w:r>
-        <w:t>such as OOP, MVC, SPA, CMS, Pub-Sub and more...</w:t>
+        <w:t>such as OOP, MVC, SPA, CMS,</w:t>
+      </w:r>
+      <w:r>
+        <w:t xml:space="preserve"> Redux,</w:t>
+      </w:r>
+      <w:r>
+        <w:t xml:space="preserve"> Pub-Sub</w:t>
+      </w:r>
+      <w:r>
+        <w:t>,</w:t>
+      </w:r>
+      <w:r>
+        <w:t xml:space="preserve"> Load balancing,</w:t>
+      </w:r>
+      <w:bookmarkStart w:id="0" w:name="_GoBack"/>
+      <w:bookmarkEnd w:id="0"/>
+      <w:r>
+        <w:t xml:space="preserve"> Micro-services</w:t>
+      </w:r>
+      <w:r>
+        <w:t xml:space="preserve"> and more...</w:t>
       </w:r>
       <w:r>
         <w:br/>
@@ -971,21 +991,9 @@
             <w:sz w:val="24"/>
             <w:szCs w:val="24"/>
           </w:rPr>
-          <w:t>https://github.com/jonsilver99</w:t>
+          <w:t>https://github.com/jonsilver99?tab=repositories</w:t>
         </w:r>
       </w:hyperlink>
-    </w:p>
-    <w:p>
-      <w:pPr>
-        <w:pStyle w:val="a5"/>
-        <w:bidi w:val="0"/>
-        <w:rPr>
-          <w:b/>
-          <w:bCs/>
-          <w:sz w:val="24"/>
-          <w:szCs w:val="24"/>
-        </w:rPr>
-      </w:pPr>
     </w:p>
     <w:p>
       <w:pPr>
@@ -1013,14 +1021,11 @@
     <w:p>
       <w:pPr>
         <w:rPr>
-          <w:rFonts w:hint="cs"/>
           <w:sz w:val="24"/>
           <w:szCs w:val="24"/>
           <w:rtl/>
         </w:rPr>
       </w:pPr>
-      <w:bookmarkStart w:id="0" w:name="_GoBack"/>
-      <w:bookmarkEnd w:id="0"/>
     </w:p>
     <w:sectPr>
       <w:type w:val="continuous"/>

</xml_diff>